<commit_message>
Update Arduino-Python DAQ V0.3.docx
</commit_message>
<xml_diff>
--- a/Doc/Arduino-Python DAQ V0.3.docx
+++ b/Doc/Arduino-Python DAQ V0.3.docx
@@ -7,15 +7,7 @@
         <w:pStyle w:val="Inhopg1"/>
       </w:pPr>
       <w:r>
-        <w:t xml:space="preserve">Onderzoek of </w:t>
-      </w:r>
-      <w:proofErr w:type="spellStart"/>
-      <w:r>
-        <w:t>Arduino</w:t>
-      </w:r>
-      <w:proofErr w:type="spellEnd"/>
-      <w:r>
-        <w:t>/Python inzetbaar zijn voor practicum toepassingen…</w:t>
+        <w:t>Onderzoek of Arduino/Python inzetbaar zijn voor practicum toepassingen…</w:t>
       </w:r>
     </w:p>
     <w:p>
@@ -80,8 +72,6 @@
         </w:rPr>
         <w:fldChar w:fldCharType="separate"/>
       </w:r>
-      <w:bookmarkStart w:id="0" w:name="_GoBack"/>
-      <w:bookmarkEnd w:id="0"/>
       <w:r>
         <w:rPr>
           <w:noProof/>
@@ -545,7 +535,7 @@
         <w:rPr>
           <w:b w:val="0"/>
           <w:noProof/>
-          <w:lang w:val="en-GB" w:eastAsia="en-GB"/>
+          <w:lang w:eastAsia="en-GB"/>
         </w:rPr>
       </w:pPr>
       <w:r>
@@ -602,7 +592,7 @@
         <w:rPr>
           <w:b w:val="0"/>
           <w:noProof/>
-          <w:lang w:val="en-GB" w:eastAsia="en-GB"/>
+          <w:lang w:eastAsia="en-GB"/>
         </w:rPr>
       </w:pPr>
       <w:r>
@@ -659,7 +649,7 @@
         <w:rPr>
           <w:b w:val="0"/>
           <w:noProof/>
-          <w:lang w:val="en-GB" w:eastAsia="en-GB"/>
+          <w:lang w:eastAsia="en-GB"/>
         </w:rPr>
       </w:pPr>
       <w:r>
@@ -729,11 +719,11 @@
       <w:pPr>
         <w:pStyle w:val="Kop1"/>
       </w:pPr>
-      <w:bookmarkStart w:id="1" w:name="_Toc39129200"/>
+      <w:bookmarkStart w:id="0" w:name="_Toc39129200"/>
       <w:r>
         <w:t>Opdracht</w:t>
       </w:r>
-      <w:bookmarkEnd w:id="1"/>
+      <w:bookmarkEnd w:id="0"/>
     </w:p>
     <w:p>
       <w:r>
@@ -751,29 +741,13 @@
       </w:r>
       <w:proofErr w:type="spellEnd"/>
       <w:r>
-        <w:t xml:space="preserve"> (NI) in combinatie met </w:t>
-      </w:r>
-      <w:proofErr w:type="spellStart"/>
-      <w:r>
-        <w:t>Labview</w:t>
-      </w:r>
-      <w:proofErr w:type="spellEnd"/>
-      <w:r>
-        <w:t>. Het DA</w:t>
+        <w:t xml:space="preserve"> (NI) in combinatie met Labview. Het DA</w:t>
       </w:r>
       <w:r>
         <w:t>Q</w:t>
       </w:r>
       <w:r>
-        <w:t xml:space="preserve"> beschikt over een aantal analoge en digitale ingangen en communiceert via een USB interface met </w:t>
-      </w:r>
-      <w:proofErr w:type="spellStart"/>
-      <w:r>
-        <w:t>Labview</w:t>
-      </w:r>
-      <w:proofErr w:type="spellEnd"/>
-      <w:r>
-        <w:t>.</w:t>
+        <w:t xml:space="preserve"> beschikt over een aantal analoge en digitale ingangen en communiceert via een USB interface met Labview.</w:t>
       </w:r>
     </w:p>
     <w:p>
@@ -790,50 +764,13 @@
         <w:t>Q</w:t>
       </w:r>
       <w:r>
-        <w:t xml:space="preserve"> i.c.m. </w:t>
-      </w:r>
-      <w:proofErr w:type="spellStart"/>
-      <w:r>
-        <w:t>Labview</w:t>
-      </w:r>
-      <w:proofErr w:type="spellEnd"/>
-      <w:r>
-        <w:t xml:space="preserve"> eveneens bereikt kan worden met een combinatie van een </w:t>
-      </w:r>
-      <w:proofErr w:type="spellStart"/>
-      <w:r>
-        <w:t>Arduino</w:t>
-      </w:r>
-      <w:proofErr w:type="spellEnd"/>
-      <w:r>
-        <w:t xml:space="preserve"> </w:t>
-      </w:r>
-      <w:proofErr w:type="spellStart"/>
-      <w:r>
-        <w:t>based</w:t>
-      </w:r>
-      <w:proofErr w:type="spellEnd"/>
-      <w:r>
-        <w:t xml:space="preserve"> single board computer in combinatie met Python zodat deze de NI </w:t>
-      </w:r>
-      <w:proofErr w:type="spellStart"/>
-      <w:r>
-        <w:t>devices</w:t>
-      </w:r>
-      <w:proofErr w:type="spellEnd"/>
-      <w:r>
-        <w:t xml:space="preserve"> </w:t>
-      </w:r>
-      <w:r>
-        <w:t xml:space="preserve">en </w:t>
-      </w:r>
-      <w:proofErr w:type="spellStart"/>
-      <w:r>
-        <w:t>Labview</w:t>
-      </w:r>
-      <w:proofErr w:type="spellEnd"/>
-      <w:r>
-        <w:t xml:space="preserve"> </w:t>
+        <w:t xml:space="preserve"> i.c.m. Labview</w:t>
+      </w:r>
+      <w:r>
+        <w:t xml:space="preserve"> eveneens bereikt kan worden met een combinatie van een Arduino based single board computer in combinatie met Python zodat deze de NI devices </w:t>
+      </w:r>
+      <w:r>
+        <w:t xml:space="preserve">en Labview </w:t>
       </w:r>
       <w:r>
         <w:t>op termijn kunnen vervangen.</w:t>
@@ -981,165 +918,141 @@
       <w:pPr>
         <w:pStyle w:val="Kop1"/>
       </w:pPr>
-      <w:bookmarkStart w:id="2" w:name="_Toc39129201"/>
+      <w:bookmarkStart w:id="1" w:name="_Toc39129201"/>
       <w:r>
         <w:lastRenderedPageBreak/>
         <w:t>Status</w:t>
       </w:r>
+      <w:bookmarkEnd w:id="1"/>
+    </w:p>
+    <w:p>
+      <w:r>
+        <w:t>Voor dit onderzoek is als Arduino based single board computer gekozen voor een ESP32 DEVKIT V1 module</w:t>
+      </w:r>
+      <w:r>
+        <w:t xml:space="preserve"> (zie Bronnen)</w:t>
+      </w:r>
+      <w:r>
+        <w:t xml:space="preserve">. Deze module beschikt over een </w:t>
+      </w:r>
+      <w:proofErr w:type="spellStart"/>
+      <w:r>
+        <w:t>dual-core</w:t>
+      </w:r>
+      <w:proofErr w:type="spellEnd"/>
+      <w:r>
+        <w:t xml:space="preserve"> CPU en voldoende geheugen, analoge/digitale poorten en interfaces. Is niet al te duur, goed gedocumenteerd en goed verkrijgbaar en wordt gep</w:t>
+      </w:r>
+      <w:r>
+        <w:t>rogrammeerd via een Arduino IDE</w:t>
+      </w:r>
+      <w:r>
+        <w:t>. De communicatie met de ESP32 verloopt via USB (serieel).</w:t>
+      </w:r>
+      <w:r>
+        <w:t xml:space="preserve"> D</w:t>
+      </w:r>
+      <w:r>
+        <w:t>e</w:t>
+      </w:r>
+      <w:r>
+        <w:t>ze m</w:t>
+      </w:r>
+      <w:r>
+        <w:t>odule wordt ingezet als een ‘black box’</w:t>
+      </w:r>
+      <w:r>
+        <w:t xml:space="preserve"> en regelt de conversie, buffering en het serieel transport.</w:t>
+      </w:r>
+      <w:r>
+        <w:t xml:space="preserve"> </w:t>
+      </w:r>
+    </w:p>
+    <w:p>
+      <w:r>
+        <w:t>De hardware en software is modulair ontwikkeld zodat aanpassingen relatief eenvoudig zijn te realiseren.</w:t>
+      </w:r>
+      <w:r>
+        <w:t xml:space="preserve"> </w:t>
+      </w:r>
+      <w:r>
+        <w:t>Aa</w:t>
+      </w:r>
+      <w:r>
+        <w:t xml:space="preserve">npassingen </w:t>
+      </w:r>
+      <w:r>
+        <w:t xml:space="preserve">kunnen </w:t>
+      </w:r>
+      <w:r>
+        <w:t xml:space="preserve">echter </w:t>
+      </w:r>
+      <w:r>
+        <w:t>niet zondermeer door een gebruiker worden uitgevoerd vanwege de complexiteit.</w:t>
+      </w:r>
+    </w:p>
+    <w:p>
+      <w:r>
+        <w:t>Het user interface is geprogrammeerd in Python</w:t>
+      </w:r>
+      <w:r>
+        <w:t>-3</w:t>
+      </w:r>
+      <w:r>
+        <w:t xml:space="preserve"> en kan naar behoefte worden aangepast door een gebruiker</w:t>
+      </w:r>
+      <w:r>
+        <w:t xml:space="preserve"> zolang het parameterprotocol </w:t>
+      </w:r>
+      <w:r>
+        <w:t xml:space="preserve">voor het verzenden en ontvangen van parameters/data </w:t>
+      </w:r>
+      <w:r>
+        <w:t>wordt gerespecteerd</w:t>
+      </w:r>
+      <w:r>
+        <w:t xml:space="preserve">. </w:t>
+      </w:r>
+    </w:p>
+    <w:p>
+      <w:pPr>
+        <w:pStyle w:val="Kop2"/>
+      </w:pPr>
+      <w:bookmarkStart w:id="2" w:name="_Toc39129202"/>
+      <w:r>
+        <w:t>De werking in het kort</w:t>
+      </w:r>
       <w:bookmarkEnd w:id="2"/>
-    </w:p>
-    <w:p>
-      <w:r>
-        <w:t xml:space="preserve">Voor dit onderzoek is als </w:t>
-      </w:r>
-      <w:proofErr w:type="spellStart"/>
-      <w:r>
-        <w:t>Arduino</w:t>
-      </w:r>
-      <w:proofErr w:type="spellEnd"/>
       <w:r>
         <w:t xml:space="preserve"> </w:t>
       </w:r>
-      <w:proofErr w:type="spellStart"/>
-      <w:r>
-        <w:t>based</w:t>
-      </w:r>
-      <w:proofErr w:type="spellEnd"/>
-      <w:r>
-        <w:t xml:space="preserve"> single board computer gekozen voor een ESP32 DEVKIT V1 module</w:t>
-      </w:r>
-      <w:r>
-        <w:t xml:space="preserve"> (zie Bronnen)</w:t>
-      </w:r>
-      <w:r>
-        <w:t xml:space="preserve">. Deze module beschikt over een </w:t>
-      </w:r>
-      <w:proofErr w:type="spellStart"/>
-      <w:r>
-        <w:t>dual-core</w:t>
-      </w:r>
-      <w:proofErr w:type="spellEnd"/>
-      <w:r>
-        <w:t xml:space="preserve"> CPU en voldoende geheugen, analoge/digitale poorten en interfaces. Is niet al te duur, goed gedocumenteerd en goed verkrijgbaar en wordt gep</w:t>
-      </w:r>
-      <w:r>
-        <w:t xml:space="preserve">rogrammeerd via een </w:t>
-      </w:r>
-      <w:proofErr w:type="spellStart"/>
-      <w:r>
-        <w:t>Arduino</w:t>
-      </w:r>
-      <w:proofErr w:type="spellEnd"/>
-      <w:r>
-        <w:t xml:space="preserve"> IDE</w:t>
-      </w:r>
-      <w:r>
-        <w:t>. De communicatie met de ESP32 verloopt via USB (serieel).</w:t>
-      </w:r>
-      <w:r>
-        <w:t xml:space="preserve"> D</w:t>
-      </w:r>
-      <w:r>
-        <w:t>e</w:t>
-      </w:r>
-      <w:r>
-        <w:t>ze m</w:t>
-      </w:r>
-      <w:r>
-        <w:t>odule wordt ingezet als een ‘black box’</w:t>
-      </w:r>
-      <w:r>
-        <w:t xml:space="preserve"> en regelt de conversie, buffering en het serieel transport.</w:t>
+    </w:p>
+    <w:p>
+      <w:r>
+        <w:t>Via Python (of via een console) wordt een opdrachtstring met conversie parameters naar de ESP32 gestuurd (zie Parameterprotocol). De ESP32 analyseert deze string en gaat ermee aan de slag. Wanneer de opdracht is afgerond worden de resultaten teruggestuurd naar Python (of console)</w:t>
+      </w:r>
+      <w:r>
+        <w:t>. De communicatie vindt plaats via het seriële kanaal van het USB interface</w:t>
+      </w:r>
+      <w:r>
+        <w:t>.</w:t>
       </w:r>
       <w:r>
         <w:t xml:space="preserve"> </w:t>
       </w:r>
     </w:p>
     <w:p>
-      <w:r>
-        <w:t>De hardware en software is modulair ontwikkeld zodat aanpassingen relatief eenvoudig zijn te realiseren.</w:t>
-      </w:r>
-      <w:r>
-        <w:t xml:space="preserve"> </w:t>
-      </w:r>
-      <w:r>
-        <w:t>Aa</w:t>
-      </w:r>
-      <w:r>
-        <w:t xml:space="preserve">npassingen </w:t>
-      </w:r>
-      <w:r>
-        <w:t xml:space="preserve">kunnen </w:t>
-      </w:r>
-      <w:r>
-        <w:t xml:space="preserve">echter </w:t>
-      </w:r>
-      <w:r>
-        <w:t>niet zondermeer door een gebruiker worden uitgevoerd vanwege de complexiteit.</w:t>
-      </w:r>
-    </w:p>
-    <w:p>
-      <w:r>
-        <w:t>Het user interface is geprogrammeerd in Python</w:t>
-      </w:r>
-      <w:r>
-        <w:t>-3</w:t>
-      </w:r>
-      <w:r>
-        <w:t xml:space="preserve"> en kan naar behoefte worden aangepast door een gebruiker</w:t>
-      </w:r>
-      <w:r>
-        <w:t xml:space="preserve"> zolang het parameterprotocol </w:t>
-      </w:r>
-      <w:r>
-        <w:t xml:space="preserve">voor het verzenden en ontvangen van parameters/data </w:t>
-      </w:r>
-      <w:r>
-        <w:t>wordt gerespecteerd</w:t>
-      </w:r>
-      <w:r>
-        <w:t xml:space="preserve">. </w:t>
-      </w:r>
-    </w:p>
-    <w:p>
       <w:pPr>
         <w:pStyle w:val="Kop2"/>
       </w:pPr>
-      <w:bookmarkStart w:id="3" w:name="_Toc39129202"/>
-      <w:r>
-        <w:t>De werking in het kort</w:t>
+      <w:bookmarkStart w:id="3" w:name="_Toc39129203"/>
+      <w:r>
+        <w:t>R</w:t>
+      </w:r>
+      <w:r>
+        <w:t>esultaten tot nu toe</w:t>
       </w:r>
       <w:bookmarkEnd w:id="3"/>
-      <w:r>
-        <w:t xml:space="preserve"> </w:t>
-      </w:r>
-    </w:p>
-    <w:p>
-      <w:r>
-        <w:t>Via Python (of via een console) wordt een opdrachtstring met conversie parameters naar de ESP32 gestuurd (zie Parameterprotocol). De ESP32 analyseert deze string en gaat ermee aan de slag. Wanneer de opdracht is afgerond worden de resultaten teruggestuurd naar Python (of console)</w:t>
-      </w:r>
-      <w:r>
-        <w:t>. De communicatie vindt plaats via het seriële kanaal van het USB interface</w:t>
-      </w:r>
-      <w:r>
-        <w:t>.</w:t>
-      </w:r>
-      <w:r>
-        <w:t xml:space="preserve"> </w:t>
-      </w:r>
-    </w:p>
-    <w:p>
-      <w:pPr>
-        <w:pStyle w:val="Kop2"/>
-      </w:pPr>
-      <w:bookmarkStart w:id="4" w:name="_Toc39129203"/>
-      <w:r>
-        <w:t>R</w:t>
-      </w:r>
-      <w:r>
-        <w:t>esultaten tot nu toe</w:t>
-      </w:r>
-      <w:bookmarkEnd w:id="4"/>
     </w:p>
     <w:p>
       <w:pPr>
@@ -1568,9 +1481,9 @@
         <w:lastRenderedPageBreak/>
         <w:drawing>
           <wp:inline distT="0" distB="0" distL="0" distR="0">
-            <wp:extent cx="2341418" cy="785384"/>
-            <wp:effectExtent l="0" t="0" r="1905" b="0"/>
-            <wp:docPr id="3" name="Afbeelding 3" descr="C:\Users\hans\Desktop\20200429_112907.jpg"/>
+            <wp:extent cx="2279627" cy="791817"/>
+            <wp:effectExtent l="0" t="0" r="6985" b="8890"/>
+            <wp:docPr id="3" name="Afbeelding 3"/>
             <wp:cNvGraphicFramePr>
               <a:graphicFrameLocks xmlns:a="http://schemas.openxmlformats.org/drawingml/2006/main" noChangeAspect="1"/>
             </wp:cNvGraphicFramePr>
@@ -1583,7 +1496,7 @@
                       <a:picLocks noChangeAspect="1" noChangeArrowheads="1"/>
                     </pic:cNvPicPr>
                   </pic:nvPicPr>
-                  <pic:blipFill>
+                  <pic:blipFill rotWithShape="1">
                     <a:blip r:embed="rId11">
                       <a:extLst>
                         <a:ext uri="{28A0092B-C50C-407E-A947-70E740481C1C}">
@@ -1591,15 +1504,13 @@
                         </a:ext>
                       </a:extLst>
                     </a:blip>
-                    <a:srcRect/>
-                    <a:stretch>
-                      <a:fillRect/>
-                    </a:stretch>
+                    <a:srcRect t="17316" b="20934"/>
+                    <a:stretch/>
                   </pic:blipFill>
                   <pic:spPr bwMode="auto">
                     <a:xfrm>
                       <a:off x="0" y="0"/>
-                      <a:ext cx="2347140" cy="787303"/>
+                      <a:ext cx="2304201" cy="800353"/>
                     </a:xfrm>
                     <a:prstGeom prst="rect">
                       <a:avLst/>
@@ -1608,6 +1519,11 @@
                     <a:ln>
                       <a:noFill/>
                     </a:ln>
+                    <a:extLst>
+                      <a:ext uri="{53640926-AAD7-44D8-BBD7-CCE9431645EC}">
+                        <a14:shadowObscured xmlns:a14="http://schemas.microsoft.com/office/drawing/2010/main"/>
+                      </a:ext>
+                    </a:extLst>
                   </pic:spPr>
                 </pic:pic>
               </a:graphicData>
@@ -1655,73 +1571,85 @@
         <w:t>.</w:t>
       </w:r>
       <w:r>
-        <w:t xml:space="preserve"> Dit display wordt tevens ingezet voor </w:t>
+        <w:t xml:space="preserve"> Dit display wordt tevens ingezet voor debugging van de software.</w:t>
+      </w:r>
+      <w:r>
+        <w:t xml:space="preserve"> De foto hierboven toont in het linkerdeel van het scherm het aantal actieve poorten, het aantal samples, het aantal samples per seconde</w:t>
+      </w:r>
+      <w:r>
+        <w:t xml:space="preserve"> per poort en de werkelijke sample</w:t>
+      </w:r>
+      <w:r>
+        <w:t xml:space="preserve"> </w:t>
       </w:r>
       <w:proofErr w:type="spellStart"/>
       <w:r>
-        <w:t>debugging</w:t>
+        <w:t>rate</w:t>
       </w:r>
       <w:proofErr w:type="spellEnd"/>
       <w:r>
-        <w:t xml:space="preserve"> van de software.</w:t>
-      </w:r>
-      <w:r>
-        <w:t xml:space="preserve"> De foto hierboven toont in het linkerdeel van het scherm het aantal actieve poorten, het aantal samples, het aantal samples per seconde</w:t>
-      </w:r>
-      <w:r>
-        <w:t xml:space="preserve"> per poort en de werkelijke </w:t>
+        <w:t xml:space="preserve"> (Real)</w:t>
+      </w:r>
+      <w:bookmarkStart w:id="4" w:name="_GoBack"/>
+      <w:bookmarkEnd w:id="4"/>
+      <w:r>
+        <w:t xml:space="preserve">.  Het rechterdeel van het scherm toont de </w:t>
+      </w:r>
+      <w:r>
+        <w:t>omhullende</w:t>
+      </w:r>
+      <w:r>
+        <w:t xml:space="preserve"> waarde </w:t>
+      </w:r>
+      <w:r>
+        <w:t xml:space="preserve">(maximum en minimum) </w:t>
+      </w:r>
+      <w:r>
+        <w:t>van de spanning op de AD poorten en</w:t>
+      </w:r>
+      <w:r>
+        <w:t xml:space="preserve"> de trigger poort</w:t>
+      </w:r>
+      <w:r>
+        <w:t xml:space="preserve">. </w:t>
+      </w:r>
+    </w:p>
+    <w:p>
+      <w:pPr>
+        <w:spacing w:after="0"/>
+      </w:pPr>
+    </w:p>
+    <w:p>
+      <w:pPr>
+        <w:pStyle w:val="Kop2"/>
+      </w:pPr>
+      <w:bookmarkStart w:id="5" w:name="_Toc39129204"/>
+      <w:r>
+        <w:t>K</w:t>
+      </w:r>
+      <w:r>
+        <w:t>nelpunten</w:t>
+      </w:r>
+      <w:bookmarkEnd w:id="5"/>
+    </w:p>
+    <w:p>
+      <w:r>
+        <w:t xml:space="preserve">Op dit moment zijn de knelpunten meer van praktische aard, met name programmatuur om schema’s te tekenen en stroomdiagrammen te maken kosten helaas nogal wat inwerktijd. Verder ontbreken componenten om de </w:t>
       </w:r>
       <w:proofErr w:type="spellStart"/>
       <w:r>
-        <w:t>samplerate</w:t>
+        <w:t>differential</w:t>
       </w:r>
       <w:proofErr w:type="spellEnd"/>
       <w:r>
-        <w:t>.  Het rechterdeel van het scherm toont de momentele waarde van de spanning op de AD poorten (</w:t>
-      </w:r>
-      <w:r>
-        <w:t>16 stappen</w:t>
-      </w:r>
-      <w:r>
-        <w:t xml:space="preserve"> ) en de trigger poort (hoog of laag). </w:t>
-      </w:r>
-    </w:p>
-    <w:p>
-      <w:pPr>
-        <w:spacing w:after="0"/>
-      </w:pPr>
-    </w:p>
-    <w:p>
-      <w:pPr>
-        <w:pStyle w:val="Kop2"/>
-      </w:pPr>
-      <w:bookmarkStart w:id="5" w:name="_Toc39129204"/>
-      <w:r>
-        <w:t>K</w:t>
-      </w:r>
-      <w:r>
-        <w:t>nelpunten</w:t>
-      </w:r>
-      <w:bookmarkEnd w:id="5"/>
-    </w:p>
-    <w:p>
-      <w:r>
-        <w:t xml:space="preserve">Op dit moment zijn de knelpunten meer van praktische aard, met name programmatuur om schema’s te tekenen en stroomdiagrammen te maken kosten helaas nogal wat inwerktijd. Verder ontbreken componenten om de </w:t>
+        <w:t xml:space="preserve"> versterker betrouwbaar te kunnen afbouwen en testen (meerstandenschakelaar voor de </w:t>
       </w:r>
       <w:proofErr w:type="spellStart"/>
       <w:r>
-        <w:t>differential</w:t>
+        <w:t>gain</w:t>
       </w:r>
       <w:proofErr w:type="spellEnd"/>
       <w:r>
-        <w:t xml:space="preserve"> versterker betrouwbaar te kunnen afbouwen en testen (meerstandenschakelaar voor de </w:t>
-      </w:r>
-      <w:proofErr w:type="spellStart"/>
-      <w:r>
-        <w:t>gain</w:t>
-      </w:r>
-      <w:proofErr w:type="spellEnd"/>
-      <w:r>
         <w:t>, afschermen van ruis door CPU</w:t>
       </w:r>
       <w:r>
@@ -1785,13 +1713,8 @@
         <w:t>(</w:t>
       </w:r>
       <w:r>
-        <w:t xml:space="preserve">instelbaar in </w:t>
-      </w:r>
-      <w:proofErr w:type="spellStart"/>
-      <w:r>
-        <w:t>Arduino</w:t>
-      </w:r>
-      <w:proofErr w:type="spellEnd"/>
+        <w:t>instelbaar in Arduino</w:t>
+      </w:r>
       <w:r>
         <w:t xml:space="preserve"> sketch)</w:t>
       </w:r>
@@ -2602,6 +2525,7 @@
     </w:tbl>
     <w:p>
       <w:r>
+        <w:lastRenderedPageBreak/>
         <w:br/>
         <w:t>Na een enter wordt d</w:t>
       </w:r>
@@ -3550,6 +3474,7 @@
           <w:noProof/>
           <w:lang w:val="en-GB" w:eastAsia="en-GB"/>
         </w:rPr>
+        <w:lastRenderedPageBreak/>
         <w:drawing>
           <wp:inline distT="0" distB="0" distL="0" distR="0" wp14:anchorId="7119E82D" wp14:editId="02192541">
             <wp:extent cx="3816350" cy="1820028"/>
@@ -3597,7 +3522,6 @@
         <w:rPr>
           <w:i/>
         </w:rPr>
-        <w:lastRenderedPageBreak/>
         <w:t xml:space="preserve">Wordt als parameterstring: </w:t>
       </w:r>
       <w:r>
@@ -3888,6 +3812,7 @@
         </w:numPr>
       </w:pPr>
       <w:r>
+        <w:lastRenderedPageBreak/>
         <w:t>Globale beschrijving hard- en software</w:t>
       </w:r>
     </w:p>
@@ -4010,7 +3935,6 @@
         </w:numPr>
       </w:pPr>
       <w:r>
-        <w:lastRenderedPageBreak/>
         <w:t>Uitlezing levels op LCD scherm stabiliseren (</w:t>
       </w:r>
       <w:proofErr w:type="spellStart"/>
@@ -4088,15 +4012,7 @@
         <w:t>statusinformatie</w:t>
       </w:r>
       <w:r>
-        <w:t xml:space="preserve">. Is reeds gerealiseerd om </w:t>
-      </w:r>
-      <w:proofErr w:type="spellStart"/>
-      <w:r>
-        <w:t>debugging</w:t>
-      </w:r>
-      <w:proofErr w:type="spellEnd"/>
-      <w:r>
-        <w:t xml:space="preserve"> te vereenvoudigen.</w:t>
+        <w:t>. Is reeds gerealiseerd om debugging te vereenvoudigen.</w:t>
       </w:r>
     </w:p>
     <w:p>
@@ -4433,6 +4349,7 @@
         <w:rPr>
           <w:lang w:val="en-GB"/>
         </w:rPr>
+        <w:lastRenderedPageBreak/>
         <w:t>niet-lineariteit</w:t>
       </w:r>
       <w:proofErr w:type="spellEnd"/>
@@ -4547,21 +4464,7 @@
           <w:rPr>
             <w:i/>
           </w:rPr>
-          <w:t xml:space="preserve">Onderzoek of </w:t>
-        </w:r>
-        <w:proofErr w:type="spellStart"/>
-        <w:r>
-          <w:rPr>
-            <w:i/>
-          </w:rPr>
-          <w:t>Arduino</w:t>
-        </w:r>
-        <w:proofErr w:type="spellEnd"/>
-        <w:r>
-          <w:rPr>
-            <w:i/>
-          </w:rPr>
-          <w:t>/Python inzetbaar z</w:t>
+          <w:t>Onderzoek of Arduino/Python inzetbaar z</w:t>
         </w:r>
         <w:r>
           <w:rPr>
@@ -4606,7 +4509,7 @@
         <w:noProof/>
         <w:lang w:bidi="nl-NL"/>
       </w:rPr>
-      <w:t>5</w:t>
+      <w:t>7</w:t>
     </w:r>
     <w:r>
       <w:rPr>
@@ -4649,7 +4552,7 @@
         <w:noProof/>
         <w:lang w:bidi="nl-NL"/>
       </w:rPr>
-      <w:t>6</w:t>
+      <w:t>7</w:t>
     </w:r>
     <w:r>
       <w:rPr>
@@ -8339,129 +8242,12 @@
 </file>
 
 <file path=customXml/item1.xml><?xml version="1.0" encoding="utf-8"?>
-<p:properties xmlns:p="http://schemas.microsoft.com/office/2006/metadata/properties" xmlns:xsi="http://www.w3.org/2001/XMLSchema-instance" xmlns:pc="http://schemas.microsoft.com/office/infopath/2007/PartnerControls">
-  <documentManagement>
-    <APDescription xmlns="4873beb7-5857-4685-be1f-d57550cc96cc" xsi:nil="true"/>
-    <AssetExpire xmlns="4873beb7-5857-4685-be1f-d57550cc96cc">2029-01-01T08:00:00+00:00</AssetExpire>
-    <CampaignTagsTaxHTField0 xmlns="4873beb7-5857-4685-be1f-d57550cc96cc">
-      <Terms xmlns="http://schemas.microsoft.com/office/infopath/2007/PartnerControls"/>
-    </CampaignTagsTaxHTField0>
-    <IntlLangReviewDate xmlns="4873beb7-5857-4685-be1f-d57550cc96cc" xsi:nil="true"/>
-    <TPFriendlyName xmlns="4873beb7-5857-4685-be1f-d57550cc96cc" xsi:nil="true"/>
-    <IntlLangReview xmlns="4873beb7-5857-4685-be1f-d57550cc96cc">false</IntlLangReview>
-    <LocLastLocAttemptVersionLookup xmlns="4873beb7-5857-4685-be1f-d57550cc96cc">879246</LocLastLocAttemptVersionLookup>
-    <PolicheckWords xmlns="4873beb7-5857-4685-be1f-d57550cc96cc" xsi:nil="true"/>
-    <SubmitterId xmlns="4873beb7-5857-4685-be1f-d57550cc96cc" xsi:nil="true"/>
-    <AcquiredFrom xmlns="4873beb7-5857-4685-be1f-d57550cc96cc">Internal MS</AcquiredFrom>
-    <EditorialStatus xmlns="4873beb7-5857-4685-be1f-d57550cc96cc">Complete</EditorialStatus>
-    <Markets xmlns="4873beb7-5857-4685-be1f-d57550cc96cc"/>
-    <OriginAsset xmlns="4873beb7-5857-4685-be1f-d57550cc96cc" xsi:nil="true"/>
-    <AssetStart xmlns="4873beb7-5857-4685-be1f-d57550cc96cc">2013-02-25T14:44:00+00:00</AssetStart>
-    <FriendlyTitle xmlns="4873beb7-5857-4685-be1f-d57550cc96cc" xsi:nil="true"/>
-    <MarketSpecific xmlns="4873beb7-5857-4685-be1f-d57550cc96cc">false</MarketSpecific>
-    <TPNamespace xmlns="4873beb7-5857-4685-be1f-d57550cc96cc" xsi:nil="true"/>
-    <PublishStatusLookup xmlns="4873beb7-5857-4685-be1f-d57550cc96cc">
-      <Value>1676412</Value>
-    </PublishStatusLookup>
-    <APAuthor xmlns="4873beb7-5857-4685-be1f-d57550cc96cc">
-      <UserInfo>
-        <DisplayName>REDMOND\ncrowell</DisplayName>
-        <AccountId>81</AccountId>
-        <AccountType/>
-      </UserInfo>
-    </APAuthor>
-    <TPCommandLine xmlns="4873beb7-5857-4685-be1f-d57550cc96cc" xsi:nil="true"/>
-    <IntlLangReviewer xmlns="4873beb7-5857-4685-be1f-d57550cc96cc" xsi:nil="true"/>
-    <OpenTemplate xmlns="4873beb7-5857-4685-be1f-d57550cc96cc">true</OpenTemplate>
-    <CSXSubmissionDate xmlns="4873beb7-5857-4685-be1f-d57550cc96cc" xsi:nil="true"/>
-    <TaxCatchAll xmlns="4873beb7-5857-4685-be1f-d57550cc96cc"/>
-    <Manager xmlns="4873beb7-5857-4685-be1f-d57550cc96cc" xsi:nil="true"/>
-    <NumericId xmlns="4873beb7-5857-4685-be1f-d57550cc96cc" xsi:nil="true"/>
-    <ParentAssetId xmlns="4873beb7-5857-4685-be1f-d57550cc96cc" xsi:nil="true"/>
-    <OriginalSourceMarket xmlns="4873beb7-5857-4685-be1f-d57550cc96cc" xsi:nil="true"/>
-    <ApprovalStatus xmlns="4873beb7-5857-4685-be1f-d57550cc96cc">InProgress</ApprovalStatus>
-    <TPComponent xmlns="4873beb7-5857-4685-be1f-d57550cc96cc" xsi:nil="true"/>
-    <EditorialTags xmlns="4873beb7-5857-4685-be1f-d57550cc96cc" xsi:nil="true"/>
-    <TPExecutable xmlns="4873beb7-5857-4685-be1f-d57550cc96cc" xsi:nil="true"/>
-    <TPLaunchHelpLink xmlns="4873beb7-5857-4685-be1f-d57550cc96cc" xsi:nil="true"/>
-    <LocComments xmlns="4873beb7-5857-4685-be1f-d57550cc96cc" xsi:nil="true"/>
-    <LocRecommendedHandoff xmlns="4873beb7-5857-4685-be1f-d57550cc96cc" xsi:nil="true"/>
-    <SourceTitle xmlns="4873beb7-5857-4685-be1f-d57550cc96cc" xsi:nil="true"/>
-    <CSXUpdate xmlns="4873beb7-5857-4685-be1f-d57550cc96cc">false</CSXUpdate>
-    <IntlLocPriority xmlns="4873beb7-5857-4685-be1f-d57550cc96cc" xsi:nil="true"/>
-    <UAProjectedTotalWords xmlns="4873beb7-5857-4685-be1f-d57550cc96cc" xsi:nil="true"/>
-    <AssetType xmlns="4873beb7-5857-4685-be1f-d57550cc96cc">TP</AssetType>
-    <MachineTranslated xmlns="4873beb7-5857-4685-be1f-d57550cc96cc">false</MachineTranslated>
-    <OutputCachingOn xmlns="4873beb7-5857-4685-be1f-d57550cc96cc">false</OutputCachingOn>
-    <TemplateStatus xmlns="4873beb7-5857-4685-be1f-d57550cc96cc">Complete</TemplateStatus>
-    <IsSearchable xmlns="4873beb7-5857-4685-be1f-d57550cc96cc">true</IsSearchable>
-    <ContentItem xmlns="4873beb7-5857-4685-be1f-d57550cc96cc" xsi:nil="true"/>
-    <HandoffToMSDN xmlns="4873beb7-5857-4685-be1f-d57550cc96cc" xsi:nil="true"/>
-    <ShowIn xmlns="4873beb7-5857-4685-be1f-d57550cc96cc">Show everywhere</ShowIn>
-    <ThumbnailAssetId xmlns="4873beb7-5857-4685-be1f-d57550cc96cc" xsi:nil="true"/>
-    <UALocComments xmlns="4873beb7-5857-4685-be1f-d57550cc96cc" xsi:nil="true"/>
-    <UALocRecommendation xmlns="4873beb7-5857-4685-be1f-d57550cc96cc">Localize</UALocRecommendation>
-    <LastModifiedDateTime xmlns="4873beb7-5857-4685-be1f-d57550cc96cc" xsi:nil="true"/>
-    <LegacyData xmlns="4873beb7-5857-4685-be1f-d57550cc96cc" xsi:nil="true"/>
-    <LocManualTestRequired xmlns="4873beb7-5857-4685-be1f-d57550cc96cc">false</LocManualTestRequired>
-    <LocMarketGroupTiers2 xmlns="4873beb7-5857-4685-be1f-d57550cc96cc" xsi:nil="true"/>
-    <ClipArtFilename xmlns="4873beb7-5857-4685-be1f-d57550cc96cc" xsi:nil="true"/>
-    <TPApplication xmlns="4873beb7-5857-4685-be1f-d57550cc96cc" xsi:nil="true"/>
-    <CSXHash xmlns="4873beb7-5857-4685-be1f-d57550cc96cc" xsi:nil="true"/>
-    <DirectSourceMarket xmlns="4873beb7-5857-4685-be1f-d57550cc96cc" xsi:nil="true"/>
-    <PrimaryImageGen xmlns="4873beb7-5857-4685-be1f-d57550cc96cc">true</PrimaryImageGen>
-    <PlannedPubDate xmlns="4873beb7-5857-4685-be1f-d57550cc96cc" xsi:nil="true"/>
-    <CSXSubmissionMarket xmlns="4873beb7-5857-4685-be1f-d57550cc96cc" xsi:nil="true"/>
-    <Downloads xmlns="4873beb7-5857-4685-be1f-d57550cc96cc">0</Downloads>
-    <ArtSampleDocs xmlns="4873beb7-5857-4685-be1f-d57550cc96cc" xsi:nil="true"/>
-    <TrustLevel xmlns="4873beb7-5857-4685-be1f-d57550cc96cc">1 Microsoft Managed Content</TrustLevel>
-    <BlockPublish xmlns="4873beb7-5857-4685-be1f-d57550cc96cc">false</BlockPublish>
-    <TPLaunchHelpLinkType xmlns="4873beb7-5857-4685-be1f-d57550cc96cc">Template</TPLaunchHelpLinkType>
-    <LocalizationTagsTaxHTField0 xmlns="4873beb7-5857-4685-be1f-d57550cc96cc">
-      <Terms xmlns="http://schemas.microsoft.com/office/infopath/2007/PartnerControls"/>
-    </LocalizationTagsTaxHTField0>
-    <BusinessGroup xmlns="4873beb7-5857-4685-be1f-d57550cc96cc" xsi:nil="true"/>
-    <Providers xmlns="4873beb7-5857-4685-be1f-d57550cc96cc" xsi:nil="true"/>
-    <TemplateTemplateType xmlns="4873beb7-5857-4685-be1f-d57550cc96cc">Word Document Template</TemplateTemplateType>
-    <TimesCloned xmlns="4873beb7-5857-4685-be1f-d57550cc96cc" xsi:nil="true"/>
-    <TPAppVersion xmlns="4873beb7-5857-4685-be1f-d57550cc96cc" xsi:nil="true"/>
-    <VoteCount xmlns="4873beb7-5857-4685-be1f-d57550cc96cc" xsi:nil="true"/>
-    <AverageRating xmlns="4873beb7-5857-4685-be1f-d57550cc96cc" xsi:nil="true"/>
-    <FeatureTagsTaxHTField0 xmlns="4873beb7-5857-4685-be1f-d57550cc96cc">
-      <Terms xmlns="http://schemas.microsoft.com/office/infopath/2007/PartnerControls"/>
-    </FeatureTagsTaxHTField0>
-    <Provider xmlns="4873beb7-5857-4685-be1f-d57550cc96cc" xsi:nil="true"/>
-    <UACurrentWords xmlns="4873beb7-5857-4685-be1f-d57550cc96cc" xsi:nil="true"/>
-    <AssetId xmlns="4873beb7-5857-4685-be1f-d57550cc96cc">TP104022097</AssetId>
-    <TPClientViewer xmlns="4873beb7-5857-4685-be1f-d57550cc96cc" xsi:nil="true"/>
-    <DSATActionTaken xmlns="4873beb7-5857-4685-be1f-d57550cc96cc" xsi:nil="true"/>
-    <APEditor xmlns="4873beb7-5857-4685-be1f-d57550cc96cc">
-      <UserInfo>
-        <DisplayName/>
-        <AccountId xsi:nil="true"/>
-        <AccountType/>
-      </UserInfo>
-    </APEditor>
-    <TPInstallLocation xmlns="4873beb7-5857-4685-be1f-d57550cc96cc" xsi:nil="true"/>
-    <OOCacheId xmlns="4873beb7-5857-4685-be1f-d57550cc96cc" xsi:nil="true"/>
-    <IsDeleted xmlns="4873beb7-5857-4685-be1f-d57550cc96cc">false</IsDeleted>
-    <PublishTargets xmlns="4873beb7-5857-4685-be1f-d57550cc96cc">OfficeOnlineVNext</PublishTargets>
-    <ApprovalLog xmlns="4873beb7-5857-4685-be1f-d57550cc96cc" xsi:nil="true"/>
-    <BugNumber xmlns="4873beb7-5857-4685-be1f-d57550cc96cc" xsi:nil="true"/>
-    <CrawlForDependencies xmlns="4873beb7-5857-4685-be1f-d57550cc96cc">false</CrawlForDependencies>
-    <InternalTagsTaxHTField0 xmlns="4873beb7-5857-4685-be1f-d57550cc96cc">
-      <Terms xmlns="http://schemas.microsoft.com/office/infopath/2007/PartnerControls"/>
-    </InternalTagsTaxHTField0>
-    <LastHandOff xmlns="4873beb7-5857-4685-be1f-d57550cc96cc" xsi:nil="true"/>
-    <Milestone xmlns="4873beb7-5857-4685-be1f-d57550cc96cc" xsi:nil="true"/>
-    <OriginalRelease xmlns="4873beb7-5857-4685-be1f-d57550cc96cc">15</OriginalRelease>
-    <RecommendationsModifier xmlns="4873beb7-5857-4685-be1f-d57550cc96cc" xsi:nil="true"/>
-    <ScenarioTagsTaxHTField0 xmlns="4873beb7-5857-4685-be1f-d57550cc96cc">
-      <Terms xmlns="http://schemas.microsoft.com/office/infopath/2007/PartnerControls"/>
-    </ScenarioTagsTaxHTField0>
-    <UANotes xmlns="4873beb7-5857-4685-be1f-d57550cc96cc" xsi:nil="true"/>
-  </documentManagement>
-</p:properties>
+<?mso-contentType ?>
+<FormTemplates xmlns="http://schemas.microsoft.com/sharepoint/v3/contenttype/forms">
+  <Display>DocumentLibraryForm</Display>
+  <Edit>AssetEditForm</Edit>
+  <New>DocumentLibraryForm</New>
+</FormTemplates>
 </file>
 
 <file path=customXml/item2.xml><?xml version="1.0" encoding="utf-8"?>
@@ -9505,12 +9291,129 @@
 </file>
 
 <file path=customXml/item3.xml><?xml version="1.0" encoding="utf-8"?>
-<?mso-contentType ?>
-<FormTemplates xmlns="http://schemas.microsoft.com/sharepoint/v3/contenttype/forms">
-  <Display>DocumentLibraryForm</Display>
-  <Edit>AssetEditForm</Edit>
-  <New>DocumentLibraryForm</New>
-</FormTemplates>
+<p:properties xmlns:p="http://schemas.microsoft.com/office/2006/metadata/properties" xmlns:xsi="http://www.w3.org/2001/XMLSchema-instance" xmlns:pc="http://schemas.microsoft.com/office/infopath/2007/PartnerControls">
+  <documentManagement>
+    <APDescription xmlns="4873beb7-5857-4685-be1f-d57550cc96cc" xsi:nil="true"/>
+    <AssetExpire xmlns="4873beb7-5857-4685-be1f-d57550cc96cc">2029-01-01T08:00:00+00:00</AssetExpire>
+    <CampaignTagsTaxHTField0 xmlns="4873beb7-5857-4685-be1f-d57550cc96cc">
+      <Terms xmlns="http://schemas.microsoft.com/office/infopath/2007/PartnerControls"/>
+    </CampaignTagsTaxHTField0>
+    <IntlLangReviewDate xmlns="4873beb7-5857-4685-be1f-d57550cc96cc" xsi:nil="true"/>
+    <TPFriendlyName xmlns="4873beb7-5857-4685-be1f-d57550cc96cc" xsi:nil="true"/>
+    <IntlLangReview xmlns="4873beb7-5857-4685-be1f-d57550cc96cc">false</IntlLangReview>
+    <LocLastLocAttemptVersionLookup xmlns="4873beb7-5857-4685-be1f-d57550cc96cc">879246</LocLastLocAttemptVersionLookup>
+    <PolicheckWords xmlns="4873beb7-5857-4685-be1f-d57550cc96cc" xsi:nil="true"/>
+    <SubmitterId xmlns="4873beb7-5857-4685-be1f-d57550cc96cc" xsi:nil="true"/>
+    <AcquiredFrom xmlns="4873beb7-5857-4685-be1f-d57550cc96cc">Internal MS</AcquiredFrom>
+    <EditorialStatus xmlns="4873beb7-5857-4685-be1f-d57550cc96cc">Complete</EditorialStatus>
+    <Markets xmlns="4873beb7-5857-4685-be1f-d57550cc96cc"/>
+    <OriginAsset xmlns="4873beb7-5857-4685-be1f-d57550cc96cc" xsi:nil="true"/>
+    <AssetStart xmlns="4873beb7-5857-4685-be1f-d57550cc96cc">2013-02-25T14:44:00+00:00</AssetStart>
+    <FriendlyTitle xmlns="4873beb7-5857-4685-be1f-d57550cc96cc" xsi:nil="true"/>
+    <MarketSpecific xmlns="4873beb7-5857-4685-be1f-d57550cc96cc">false</MarketSpecific>
+    <TPNamespace xmlns="4873beb7-5857-4685-be1f-d57550cc96cc" xsi:nil="true"/>
+    <PublishStatusLookup xmlns="4873beb7-5857-4685-be1f-d57550cc96cc">
+      <Value>1676412</Value>
+    </PublishStatusLookup>
+    <APAuthor xmlns="4873beb7-5857-4685-be1f-d57550cc96cc">
+      <UserInfo>
+        <DisplayName>REDMOND\ncrowell</DisplayName>
+        <AccountId>81</AccountId>
+        <AccountType/>
+      </UserInfo>
+    </APAuthor>
+    <TPCommandLine xmlns="4873beb7-5857-4685-be1f-d57550cc96cc" xsi:nil="true"/>
+    <IntlLangReviewer xmlns="4873beb7-5857-4685-be1f-d57550cc96cc" xsi:nil="true"/>
+    <OpenTemplate xmlns="4873beb7-5857-4685-be1f-d57550cc96cc">true</OpenTemplate>
+    <CSXSubmissionDate xmlns="4873beb7-5857-4685-be1f-d57550cc96cc" xsi:nil="true"/>
+    <TaxCatchAll xmlns="4873beb7-5857-4685-be1f-d57550cc96cc"/>
+    <Manager xmlns="4873beb7-5857-4685-be1f-d57550cc96cc" xsi:nil="true"/>
+    <NumericId xmlns="4873beb7-5857-4685-be1f-d57550cc96cc" xsi:nil="true"/>
+    <ParentAssetId xmlns="4873beb7-5857-4685-be1f-d57550cc96cc" xsi:nil="true"/>
+    <OriginalSourceMarket xmlns="4873beb7-5857-4685-be1f-d57550cc96cc" xsi:nil="true"/>
+    <ApprovalStatus xmlns="4873beb7-5857-4685-be1f-d57550cc96cc">InProgress</ApprovalStatus>
+    <TPComponent xmlns="4873beb7-5857-4685-be1f-d57550cc96cc" xsi:nil="true"/>
+    <EditorialTags xmlns="4873beb7-5857-4685-be1f-d57550cc96cc" xsi:nil="true"/>
+    <TPExecutable xmlns="4873beb7-5857-4685-be1f-d57550cc96cc" xsi:nil="true"/>
+    <TPLaunchHelpLink xmlns="4873beb7-5857-4685-be1f-d57550cc96cc" xsi:nil="true"/>
+    <LocComments xmlns="4873beb7-5857-4685-be1f-d57550cc96cc" xsi:nil="true"/>
+    <LocRecommendedHandoff xmlns="4873beb7-5857-4685-be1f-d57550cc96cc" xsi:nil="true"/>
+    <SourceTitle xmlns="4873beb7-5857-4685-be1f-d57550cc96cc" xsi:nil="true"/>
+    <CSXUpdate xmlns="4873beb7-5857-4685-be1f-d57550cc96cc">false</CSXUpdate>
+    <IntlLocPriority xmlns="4873beb7-5857-4685-be1f-d57550cc96cc" xsi:nil="true"/>
+    <UAProjectedTotalWords xmlns="4873beb7-5857-4685-be1f-d57550cc96cc" xsi:nil="true"/>
+    <AssetType xmlns="4873beb7-5857-4685-be1f-d57550cc96cc">TP</AssetType>
+    <MachineTranslated xmlns="4873beb7-5857-4685-be1f-d57550cc96cc">false</MachineTranslated>
+    <OutputCachingOn xmlns="4873beb7-5857-4685-be1f-d57550cc96cc">false</OutputCachingOn>
+    <TemplateStatus xmlns="4873beb7-5857-4685-be1f-d57550cc96cc">Complete</TemplateStatus>
+    <IsSearchable xmlns="4873beb7-5857-4685-be1f-d57550cc96cc">true</IsSearchable>
+    <ContentItem xmlns="4873beb7-5857-4685-be1f-d57550cc96cc" xsi:nil="true"/>
+    <HandoffToMSDN xmlns="4873beb7-5857-4685-be1f-d57550cc96cc" xsi:nil="true"/>
+    <ShowIn xmlns="4873beb7-5857-4685-be1f-d57550cc96cc">Show everywhere</ShowIn>
+    <ThumbnailAssetId xmlns="4873beb7-5857-4685-be1f-d57550cc96cc" xsi:nil="true"/>
+    <UALocComments xmlns="4873beb7-5857-4685-be1f-d57550cc96cc" xsi:nil="true"/>
+    <UALocRecommendation xmlns="4873beb7-5857-4685-be1f-d57550cc96cc">Localize</UALocRecommendation>
+    <LastModifiedDateTime xmlns="4873beb7-5857-4685-be1f-d57550cc96cc" xsi:nil="true"/>
+    <LegacyData xmlns="4873beb7-5857-4685-be1f-d57550cc96cc" xsi:nil="true"/>
+    <LocManualTestRequired xmlns="4873beb7-5857-4685-be1f-d57550cc96cc">false</LocManualTestRequired>
+    <LocMarketGroupTiers2 xmlns="4873beb7-5857-4685-be1f-d57550cc96cc" xsi:nil="true"/>
+    <ClipArtFilename xmlns="4873beb7-5857-4685-be1f-d57550cc96cc" xsi:nil="true"/>
+    <TPApplication xmlns="4873beb7-5857-4685-be1f-d57550cc96cc" xsi:nil="true"/>
+    <CSXHash xmlns="4873beb7-5857-4685-be1f-d57550cc96cc" xsi:nil="true"/>
+    <DirectSourceMarket xmlns="4873beb7-5857-4685-be1f-d57550cc96cc" xsi:nil="true"/>
+    <PrimaryImageGen xmlns="4873beb7-5857-4685-be1f-d57550cc96cc">true</PrimaryImageGen>
+    <PlannedPubDate xmlns="4873beb7-5857-4685-be1f-d57550cc96cc" xsi:nil="true"/>
+    <CSXSubmissionMarket xmlns="4873beb7-5857-4685-be1f-d57550cc96cc" xsi:nil="true"/>
+    <Downloads xmlns="4873beb7-5857-4685-be1f-d57550cc96cc">0</Downloads>
+    <ArtSampleDocs xmlns="4873beb7-5857-4685-be1f-d57550cc96cc" xsi:nil="true"/>
+    <TrustLevel xmlns="4873beb7-5857-4685-be1f-d57550cc96cc">1 Microsoft Managed Content</TrustLevel>
+    <BlockPublish xmlns="4873beb7-5857-4685-be1f-d57550cc96cc">false</BlockPublish>
+    <TPLaunchHelpLinkType xmlns="4873beb7-5857-4685-be1f-d57550cc96cc">Template</TPLaunchHelpLinkType>
+    <LocalizationTagsTaxHTField0 xmlns="4873beb7-5857-4685-be1f-d57550cc96cc">
+      <Terms xmlns="http://schemas.microsoft.com/office/infopath/2007/PartnerControls"/>
+    </LocalizationTagsTaxHTField0>
+    <BusinessGroup xmlns="4873beb7-5857-4685-be1f-d57550cc96cc" xsi:nil="true"/>
+    <Providers xmlns="4873beb7-5857-4685-be1f-d57550cc96cc" xsi:nil="true"/>
+    <TemplateTemplateType xmlns="4873beb7-5857-4685-be1f-d57550cc96cc">Word Document Template</TemplateTemplateType>
+    <TimesCloned xmlns="4873beb7-5857-4685-be1f-d57550cc96cc" xsi:nil="true"/>
+    <TPAppVersion xmlns="4873beb7-5857-4685-be1f-d57550cc96cc" xsi:nil="true"/>
+    <VoteCount xmlns="4873beb7-5857-4685-be1f-d57550cc96cc" xsi:nil="true"/>
+    <AverageRating xmlns="4873beb7-5857-4685-be1f-d57550cc96cc" xsi:nil="true"/>
+    <FeatureTagsTaxHTField0 xmlns="4873beb7-5857-4685-be1f-d57550cc96cc">
+      <Terms xmlns="http://schemas.microsoft.com/office/infopath/2007/PartnerControls"/>
+    </FeatureTagsTaxHTField0>
+    <Provider xmlns="4873beb7-5857-4685-be1f-d57550cc96cc" xsi:nil="true"/>
+    <UACurrentWords xmlns="4873beb7-5857-4685-be1f-d57550cc96cc" xsi:nil="true"/>
+    <AssetId xmlns="4873beb7-5857-4685-be1f-d57550cc96cc">TP104022097</AssetId>
+    <TPClientViewer xmlns="4873beb7-5857-4685-be1f-d57550cc96cc" xsi:nil="true"/>
+    <DSATActionTaken xmlns="4873beb7-5857-4685-be1f-d57550cc96cc" xsi:nil="true"/>
+    <APEditor xmlns="4873beb7-5857-4685-be1f-d57550cc96cc">
+      <UserInfo>
+        <DisplayName/>
+        <AccountId xsi:nil="true"/>
+        <AccountType/>
+      </UserInfo>
+    </APEditor>
+    <TPInstallLocation xmlns="4873beb7-5857-4685-be1f-d57550cc96cc" xsi:nil="true"/>
+    <OOCacheId xmlns="4873beb7-5857-4685-be1f-d57550cc96cc" xsi:nil="true"/>
+    <IsDeleted xmlns="4873beb7-5857-4685-be1f-d57550cc96cc">false</IsDeleted>
+    <PublishTargets xmlns="4873beb7-5857-4685-be1f-d57550cc96cc">OfficeOnlineVNext</PublishTargets>
+    <ApprovalLog xmlns="4873beb7-5857-4685-be1f-d57550cc96cc" xsi:nil="true"/>
+    <BugNumber xmlns="4873beb7-5857-4685-be1f-d57550cc96cc" xsi:nil="true"/>
+    <CrawlForDependencies xmlns="4873beb7-5857-4685-be1f-d57550cc96cc">false</CrawlForDependencies>
+    <InternalTagsTaxHTField0 xmlns="4873beb7-5857-4685-be1f-d57550cc96cc">
+      <Terms xmlns="http://schemas.microsoft.com/office/infopath/2007/PartnerControls"/>
+    </InternalTagsTaxHTField0>
+    <LastHandOff xmlns="4873beb7-5857-4685-be1f-d57550cc96cc" xsi:nil="true"/>
+    <Milestone xmlns="4873beb7-5857-4685-be1f-d57550cc96cc" xsi:nil="true"/>
+    <OriginalRelease xmlns="4873beb7-5857-4685-be1f-d57550cc96cc">15</OriginalRelease>
+    <RecommendationsModifier xmlns="4873beb7-5857-4685-be1f-d57550cc96cc" xsi:nil="true"/>
+    <ScenarioTagsTaxHTField0 xmlns="4873beb7-5857-4685-be1f-d57550cc96cc">
+      <Terms xmlns="http://schemas.microsoft.com/office/infopath/2007/PartnerControls"/>
+    </ScenarioTagsTaxHTField0>
+    <UANotes xmlns="4873beb7-5857-4685-be1f-d57550cc96cc" xsi:nil="true"/>
+  </documentManagement>
+</p:properties>
 </file>
 
 <file path=customXml/item4.xml><?xml version="1.0" encoding="utf-8"?>
@@ -9518,17 +9421,9 @@
 </file>
 
 <file path=customXml/itemProps1.xml><?xml version="1.0" encoding="utf-8"?>
-<ds:datastoreItem xmlns:ds="http://schemas.openxmlformats.org/officeDocument/2006/customXml" ds:itemID="{E1A1F3C9-ED13-4BE7-BB40-249447F4581D}">
+<ds:datastoreItem xmlns:ds="http://schemas.openxmlformats.org/officeDocument/2006/customXml" ds:itemID="{669E1811-84BF-463B-AD19-FA13CF0ECD2E}">
   <ds:schemaRefs>
-    <ds:schemaRef ds:uri="http://schemas.microsoft.com/office/2006/documentManagement/types"/>
-    <ds:schemaRef ds:uri="http://purl.org/dc/elements/1.1/"/>
-    <ds:schemaRef ds:uri="http://www.w3.org/XML/1998/namespace"/>
-    <ds:schemaRef ds:uri="http://purl.org/dc/terms/"/>
-    <ds:schemaRef ds:uri="http://schemas.microsoft.com/office/2006/metadata/properties"/>
-    <ds:schemaRef ds:uri="4873beb7-5857-4685-be1f-d57550cc96cc"/>
-    <ds:schemaRef ds:uri="http://schemas.microsoft.com/office/infopath/2007/PartnerControls"/>
-    <ds:schemaRef ds:uri="http://schemas.openxmlformats.org/package/2006/metadata/core-properties"/>
-    <ds:schemaRef ds:uri="http://purl.org/dc/dcmitype/"/>
+    <ds:schemaRef ds:uri="http://schemas.microsoft.com/sharepoint/v3/contenttype/forms"/>
   </ds:schemaRefs>
 </ds:datastoreItem>
 </file>
@@ -9552,15 +9447,23 @@
 </file>
 
 <file path=customXml/itemProps3.xml><?xml version="1.0" encoding="utf-8"?>
-<ds:datastoreItem xmlns:ds="http://schemas.openxmlformats.org/officeDocument/2006/customXml" ds:itemID="{669E1811-84BF-463B-AD19-FA13CF0ECD2E}">
+<ds:datastoreItem xmlns:ds="http://schemas.openxmlformats.org/officeDocument/2006/customXml" ds:itemID="{E1A1F3C9-ED13-4BE7-BB40-249447F4581D}">
   <ds:schemaRefs>
-    <ds:schemaRef ds:uri="http://schemas.microsoft.com/sharepoint/v3/contenttype/forms"/>
+    <ds:schemaRef ds:uri="http://schemas.microsoft.com/office/2006/documentManagement/types"/>
+    <ds:schemaRef ds:uri="http://purl.org/dc/elements/1.1/"/>
+    <ds:schemaRef ds:uri="http://www.w3.org/XML/1998/namespace"/>
+    <ds:schemaRef ds:uri="http://purl.org/dc/terms/"/>
+    <ds:schemaRef ds:uri="http://schemas.microsoft.com/office/2006/metadata/properties"/>
+    <ds:schemaRef ds:uri="4873beb7-5857-4685-be1f-d57550cc96cc"/>
+    <ds:schemaRef ds:uri="http://schemas.microsoft.com/office/infopath/2007/PartnerControls"/>
+    <ds:schemaRef ds:uri="http://schemas.openxmlformats.org/package/2006/metadata/core-properties"/>
+    <ds:schemaRef ds:uri="http://purl.org/dc/dcmitype/"/>
   </ds:schemaRefs>
 </ds:datastoreItem>
 </file>
 
 <file path=customXml/itemProps4.xml><?xml version="1.0" encoding="utf-8"?>
-<ds:datastoreItem xmlns:ds="http://schemas.openxmlformats.org/officeDocument/2006/customXml" ds:itemID="{37D81B5A-DB1E-42EC-8D45-E61036269001}">
+<ds:datastoreItem xmlns:ds="http://schemas.openxmlformats.org/officeDocument/2006/customXml" ds:itemID="{C2F5C355-9D25-4AFE-8700-8E3C57611974}">
   <ds:schemaRefs>
     <ds:schemaRef ds:uri="http://schemas.openxmlformats.org/officeDocument/2006/bibliography"/>
   </ds:schemaRefs>

</xml_diff>